<commit_message>
Implementacija na nivoa na igra
</commit_message>
<xml_diff>
--- a/Plan.docx
+++ b/Plan.docx
@@ -64,6 +64,12 @@
           <w:lang w:val="mk-MK"/>
         </w:rPr>
         <w:t>Посебни нивоа за тежина со различни број на блокови и број обиди. - 1 Апстраткна класа и 3 различни нивоа со посебна функција за играње</w:t>
+      </w:r>
+      <w:r>
+        <w:rPr>
+          <w:lang w:val="mk-MK"/>
+        </w:rPr>
+        <w:t xml:space="preserve">. За лесно ниво нема покривање на сите блокови при грешка. </w:t>
       </w:r>
     </w:p>
     <w:p>
@@ -177,7 +183,18 @@
         <w:t>Одбирање на ниво и дури и можност на парен број блокови</w:t>
       </w:r>
     </w:p>
-    <w:p/>
+    <w:p>
+      <w:pPr>
+        <w:pStyle w:val="ListParagraph"/>
+        <w:numPr>
+          <w:ilvl w:val="0"/>
+          <w:numId w:val="1"/>
+        </w:numPr>
+        <w:rPr>
+          <w:lang w:val="mk-MK"/>
+        </w:rPr>
+      </w:pPr>
+    </w:p>
     <w:sectPr>
       <w:pgSz w:w="12240" w:h="15840"/>
       <w:pgMar w:top="1440" w:right="1440" w:bottom="1440" w:left="1440" w:header="720" w:footer="720" w:gutter="0"/>
@@ -305,15 +322,6 @@
   </w:abstractNum>
   <w:num w:numId="1">
     <w:abstractNumId w:val="0"/>
-    <w:lvlOverride w:ilvl="0"/>
-    <w:lvlOverride w:ilvl="1"/>
-    <w:lvlOverride w:ilvl="2"/>
-    <w:lvlOverride w:ilvl="3"/>
-    <w:lvlOverride w:ilvl="4"/>
-    <w:lvlOverride w:ilvl="5"/>
-    <w:lvlOverride w:ilvl="6"/>
-    <w:lvlOverride w:ilvl="7"/>
-    <w:lvlOverride w:ilvl="8"/>
   </w:num>
 </w:numbering>
 </file>
@@ -441,6 +449,7 @@
     <w:lsdException w:name="HTML Sample" w:semiHidden="1" w:unhideWhenUsed="1"/>
     <w:lsdException w:name="HTML Typewriter" w:semiHidden="1" w:unhideWhenUsed="1"/>
     <w:lsdException w:name="HTML Variable" w:semiHidden="1" w:unhideWhenUsed="1"/>
+    <w:lsdException w:name="Normal Table" w:semiHidden="1" w:unhideWhenUsed="1"/>
     <w:lsdException w:name="annotation subject" w:semiHidden="1" w:unhideWhenUsed="1"/>
     <w:lsdException w:name="No List" w:semiHidden="1" w:unhideWhenUsed="1"/>
     <w:lsdException w:name="Outline List 1" w:semiHidden="1" w:unhideWhenUsed="1"/>
@@ -487,8 +496,10 @@
     <w:lsdException w:name="Table Subtle 2" w:semiHidden="1" w:unhideWhenUsed="1"/>
     <w:lsdException w:name="Table Web 1" w:semiHidden="1" w:unhideWhenUsed="1"/>
     <w:lsdException w:name="Table Web 2" w:semiHidden="1" w:unhideWhenUsed="1"/>
+    <w:lsdException w:name="Table Web 3" w:semiHidden="1" w:unhideWhenUsed="1"/>
     <w:lsdException w:name="Balloon Text" w:semiHidden="1" w:unhideWhenUsed="1"/>
     <w:lsdException w:name="Table Grid" w:uiPriority="39"/>
+    <w:lsdException w:name="Table Theme" w:semiHidden="1" w:unhideWhenUsed="1"/>
     <w:lsdException w:name="Placeholder Text" w:semiHidden="1"/>
     <w:lsdException w:name="No Spacing" w:uiPriority="1" w:qFormat="1"/>
     <w:lsdException w:name="Light Shading" w:uiPriority="60"/>

</xml_diff>

<commit_message>
Smeneti karticki i dodaden click nastan
</commit_message>
<xml_diff>
--- a/Plan.docx
+++ b/Plan.docx
@@ -71,6 +71,15 @@
         </w:rPr>
         <w:t xml:space="preserve">. За лесно ниво нема покривање на сите блокови при грешка. </w:t>
       </w:r>
+      <w:r>
+        <w:t xml:space="preserve"> - </w:t>
+      </w:r>
+      <w:r>
+        <w:rPr>
+          <w:lang w:val="mk-MK"/>
+        </w:rPr>
+        <w:t>средено</w:t>
+      </w:r>
     </w:p>
     <w:p>
       <w:pPr>
@@ -92,6 +101,12 @@
       <w:r>
         <w:t>e</w:t>
       </w:r>
+      <w:r>
+        <w:rPr>
+          <w:lang w:val="mk-MK"/>
+        </w:rPr>
+        <w:t xml:space="preserve"> - средено</w:t>
+      </w:r>
     </w:p>
     <w:p>
       <w:pPr>
@@ -128,6 +143,12 @@
         </w:rPr>
         <w:t>Тајмер што се менува согласно со тежината</w:t>
       </w:r>
+      <w:r>
+        <w:rPr>
+          <w:lang w:val="mk-MK"/>
+        </w:rPr>
+        <w:t xml:space="preserve"> - средено</w:t>
+      </w:r>
     </w:p>
     <w:p>
       <w:pPr>
@@ -163,6 +184,12 @@
           <w:lang w:val="mk-MK"/>
         </w:rPr>
         <w:t>Имплементација на играње -  грешки и отварање на блоковите</w:t>
+      </w:r>
+      <w:r>
+        <w:rPr>
+          <w:lang w:val="mk-MK"/>
+        </w:rPr>
+        <w:t xml:space="preserve"> </w:t>
       </w:r>
     </w:p>
     <w:p>

</xml_diff>